<commit_message>
updated document for jquery
</commit_message>
<xml_diff>
--- a/javascript/tutorials/week-4/jQuery-Introduction(1).docx
+++ b/javascript/tutorials/week-4/jQuery-Introduction(1).docx
@@ -15055,7 +15055,6 @@
           <w:strike/>
         </w:rPr>
       </w:pPr>
-      <w:bookmarkStart w:id="5" w:name="_GoBack"/>
       <w:r>
         <w:rPr>
           <w:strike/>
@@ -15191,7 +15190,6 @@
         <w:t>UL Counts ALL Li’s</w:t>
       </w:r>
     </w:p>
-    <w:bookmarkEnd w:id="5"/>
     <w:p>
       <w:r>
         <w:rPr>
@@ -15631,15 +15629,27 @@
           <w:ilvl w:val="0"/>
           <w:numId w:val="1"/>
         </w:numPr>
-      </w:pPr>
-      <w:r>
+        <w:rPr>
+          <w:strike/>
+        </w:rPr>
+      </w:pPr>
+      <w:r>
+        <w:rPr>
+          <w:strike/>
+        </w:rPr>
         <w:lastRenderedPageBreak/>
         <w:t xml:space="preserve">Run the function above to verify </w:t>
       </w:r>
       <w:r>
+        <w:rPr>
+          <w:strike/>
+        </w:rPr>
         <w:t>its</w:t>
       </w:r>
       <w:r>
+        <w:rPr>
+          <w:strike/>
+        </w:rPr>
         <w:t xml:space="preserve"> behaviour.</w:t>
       </w:r>
     </w:p>
@@ -15650,13 +15660,20 @@
           <w:ilvl w:val="0"/>
           <w:numId w:val="1"/>
         </w:numPr>
-      </w:pPr>
-      <w:r>
+        <w:rPr>
+          <w:strike/>
+        </w:rPr>
+      </w:pPr>
+      <w:r>
+        <w:rPr>
+          <w:strike/>
+        </w:rPr>
         <w:t xml:space="preserve">Run the function again but use </w:t>
       </w:r>
       <w:r>
         <w:rPr>
           <w:rFonts w:ascii="Lucida Console" w:hAnsi="Lucida Console" w:cs="Lucida Console"/>
+          <w:strike/>
           <w:sz w:val="20"/>
           <w:szCs w:val="20"/>
           <w:lang w:val="en-US"/>
@@ -15664,11 +15681,15 @@
         <w:t>$('li')</w:t>
       </w:r>
       <w:r>
+        <w:rPr>
+          <w:strike/>
+        </w:rPr>
         <w:t xml:space="preserve"> instead of </w:t>
       </w:r>
       <w:r>
         <w:rPr>
           <w:rFonts w:ascii="Lucida Console" w:hAnsi="Lucida Console" w:cs="Lucida Console"/>
+          <w:strike/>
           <w:sz w:val="20"/>
           <w:szCs w:val="20"/>
           <w:lang w:val="en-US"/>
@@ -15679,44 +15700,34 @@
       <w:r>
         <w:rPr>
           <w:rFonts w:ascii="Lucida Console" w:hAnsi="Lucida Console" w:cs="Lucida Console"/>
-          <w:sz w:val="20"/>
-          <w:szCs w:val="20"/>
-          <w:lang w:val="en-US"/>
-        </w:rPr>
-        <w:t>li#</w:t>
-      </w:r>
-      <w:r>
-        <w:rPr>
-          <w:rFonts w:ascii="Lucida Console" w:hAnsi="Lucida Console" w:cs="Lucida Console"/>
-          <w:sz w:val="20"/>
-          <w:szCs w:val="20"/>
-          <w:lang w:val="en-US"/>
-        </w:rPr>
-        <w:t>three</w:t>
+          <w:strike/>
+          <w:sz w:val="20"/>
+          <w:szCs w:val="20"/>
+          <w:lang w:val="en-US"/>
+        </w:rPr>
+        <w:t>li#three</w:t>
       </w:r>
       <w:proofErr w:type="spellEnd"/>
       <w:r>
         <w:rPr>
           <w:rFonts w:ascii="Lucida Console" w:hAnsi="Lucida Console" w:cs="Lucida Console"/>
-          <w:sz w:val="20"/>
-          <w:szCs w:val="20"/>
-          <w:lang w:val="en-US"/>
-        </w:rPr>
-        <w:t>'</w:t>
-      </w:r>
-      <w:r>
-        <w:rPr>
-          <w:rFonts w:ascii="Lucida Console" w:hAnsi="Lucida Console" w:cs="Lucida Console"/>
-          <w:sz w:val="20"/>
-          <w:szCs w:val="20"/>
-          <w:lang w:val="en-US"/>
-        </w:rPr>
-        <w:t>)</w:t>
-      </w:r>
-      <w:r>
+          <w:strike/>
+          <w:sz w:val="20"/>
+          <w:szCs w:val="20"/>
+          <w:lang w:val="en-US"/>
+        </w:rPr>
+        <w:t>')</w:t>
+      </w:r>
+      <w:r>
+        <w:rPr>
+          <w:strike/>
+        </w:rPr>
         <w:t xml:space="preserve"> observe the differences in behaviour</w:t>
       </w:r>
       <w:r>
+        <w:rPr>
+          <w:strike/>
+        </w:rPr>
         <w:t>.</w:t>
       </w:r>
     </w:p>
@@ -15727,13 +15738,20 @@
           <w:ilvl w:val="0"/>
           <w:numId w:val="1"/>
         </w:numPr>
-      </w:pPr>
-      <w:r>
+        <w:rPr>
+          <w:strike/>
+        </w:rPr>
+      </w:pPr>
+      <w:r>
+        <w:rPr>
+          <w:strike/>
+        </w:rPr>
         <w:t xml:space="preserve">Run the function again but use </w:t>
       </w:r>
       <w:r>
         <w:rPr>
           <w:rFonts w:ascii="Lucida Console" w:hAnsi="Lucida Console" w:cs="Lucida Console"/>
+          <w:strike/>
           <w:sz w:val="20"/>
           <w:szCs w:val="20"/>
           <w:lang w:val="en-US"/>
@@ -15741,20 +15759,31 @@
         <w:t>$('ul')</w:t>
       </w:r>
       <w:r>
+        <w:rPr>
+          <w:strike/>
+        </w:rPr>
         <w:t xml:space="preserve"> instead of </w:t>
       </w:r>
       <w:r>
         <w:rPr>
           <w:rFonts w:ascii="Lucida Console" w:hAnsi="Lucida Console" w:cs="Lucida Console"/>
-          <w:sz w:val="20"/>
-          <w:szCs w:val="20"/>
-          <w:lang w:val="en-US"/>
-        </w:rPr>
-        <w:t>$('li')</w:t>
-      </w:r>
-      <w:r>
-        <w:rPr>
-          <w:rFonts w:ascii="Lucida Console" w:hAnsi="Lucida Console" w:cs="Lucida Console"/>
+          <w:strike/>
+          <w:sz w:val="20"/>
+          <w:szCs w:val="20"/>
+          <w:lang w:val="en-US"/>
+        </w:rPr>
+        <w:t xml:space="preserve">$('li') </w:t>
+      </w:r>
+      <w:r>
+        <w:rPr>
+          <w:strike/>
+        </w:rPr>
+        <w:t>and use the following replacement string</w:t>
+      </w:r>
+      <w:r>
+        <w:rPr>
+          <w:rFonts w:ascii="Lucida Console" w:hAnsi="Lucida Console" w:cs="Lucida Console"/>
+          <w:strike/>
           <w:sz w:val="20"/>
           <w:szCs w:val="20"/>
           <w:lang w:val="en-US"/>
@@ -15762,20 +15791,9 @@
         <w:t xml:space="preserve"> </w:t>
       </w:r>
       <w:r>
-        <w:t>and use the following replacement string</w:t>
-      </w:r>
-      <w:r>
-        <w:rPr>
-          <w:rFonts w:ascii="Lucida Console" w:hAnsi="Lucida Console" w:cs="Lucida Console"/>
-          <w:sz w:val="20"/>
-          <w:szCs w:val="20"/>
-          <w:lang w:val="en-US"/>
-        </w:rPr>
-        <w:t xml:space="preserve"> </w:t>
-      </w:r>
-      <w:r>
-        <w:rPr>
-          <w:rFonts w:ascii="Lucida Console" w:hAnsi="Lucida Console" w:cs="Lucida Console"/>
+        <w:rPr>
+          <w:rFonts w:ascii="Lucida Console" w:hAnsi="Lucida Console" w:cs="Lucida Console"/>
+          <w:strike/>
           <w:sz w:val="20"/>
           <w:szCs w:val="20"/>
           <w:lang w:val="en-US"/>
@@ -15786,6 +15804,7 @@
       <w:r>
         <w:rPr>
           <w:rFonts w:ascii="Lucida Console" w:hAnsi="Lucida Console" w:cs="Lucida Console"/>
+          <w:strike/>
           <w:sz w:val="20"/>
           <w:szCs w:val="20"/>
           <w:lang w:val="en-US"/>
@@ -15796,6 +15815,7 @@
       <w:r>
         <w:rPr>
           <w:rFonts w:ascii="Lucida Console" w:hAnsi="Lucida Console" w:cs="Lucida Console"/>
+          <w:strike/>
           <w:sz w:val="20"/>
           <w:szCs w:val="20"/>
           <w:lang w:val="en-US"/>
@@ -15806,6 +15826,7 @@
       <w:r>
         <w:rPr>
           <w:rFonts w:ascii="Lucida Console" w:hAnsi="Lucida Console" w:cs="Lucida Console"/>
+          <w:strike/>
           <w:sz w:val="20"/>
           <w:szCs w:val="20"/>
           <w:lang w:val="en-US"/>
@@ -15816,6 +15837,7 @@
       <w:r>
         <w:rPr>
           <w:rFonts w:ascii="Lucida Console" w:hAnsi="Lucida Console" w:cs="Lucida Console"/>
+          <w:strike/>
           <w:sz w:val="20"/>
           <w:szCs w:val="20"/>
           <w:lang w:val="en-US"/>
@@ -15823,9 +15845,15 @@
         <w:t>&gt; BA Games Design&lt;/li&gt;'</w:t>
       </w:r>
       <w:r>
+        <w:rPr>
+          <w:strike/>
+        </w:rPr>
         <w:t>observe the difference in behaviour</w:t>
       </w:r>
       <w:r>
+        <w:rPr>
+          <w:strike/>
+        </w:rPr>
         <w:t>.</w:t>
       </w:r>
     </w:p>
@@ -16232,8 +16260,14 @@
           <w:ilvl w:val="0"/>
           <w:numId w:val="1"/>
         </w:numPr>
-      </w:pPr>
-      <w:r>
+        <w:rPr>
+          <w:strike/>
+        </w:rPr>
+      </w:pPr>
+      <w:r>
+        <w:rPr>
+          <w:strike/>
+        </w:rPr>
         <w:t>Run the function above to verify its behaviour.</w:t>
       </w:r>
     </w:p>
@@ -16244,13 +16278,20 @@
           <w:ilvl w:val="0"/>
           <w:numId w:val="1"/>
         </w:numPr>
-      </w:pPr>
-      <w:r>
+        <w:rPr>
+          <w:strike/>
+        </w:rPr>
+      </w:pPr>
+      <w:r>
+        <w:rPr>
+          <w:strike/>
+        </w:rPr>
         <w:t xml:space="preserve">Run the function again but use </w:t>
       </w:r>
       <w:r>
         <w:rPr>
           <w:rFonts w:ascii="Lucida Console" w:hAnsi="Lucida Console" w:cs="Lucida Console"/>
+          <w:strike/>
           <w:sz w:val="20"/>
           <w:szCs w:val="20"/>
           <w:lang w:val="en-US"/>
@@ -16258,11 +16299,15 @@
         <w:t>$('li')</w:t>
       </w:r>
       <w:r>
+        <w:rPr>
+          <w:strike/>
+        </w:rPr>
         <w:t xml:space="preserve"> instead of </w:t>
       </w:r>
       <w:r>
         <w:rPr>
           <w:rFonts w:ascii="Lucida Console" w:hAnsi="Lucida Console" w:cs="Lucida Console"/>
+          <w:strike/>
           <w:sz w:val="20"/>
           <w:szCs w:val="20"/>
           <w:lang w:val="en-US"/>
@@ -16273,45 +16318,29 @@
       <w:r>
         <w:rPr>
           <w:rFonts w:ascii="Lucida Console" w:hAnsi="Lucida Console" w:cs="Lucida Console"/>
-          <w:sz w:val="20"/>
-          <w:szCs w:val="20"/>
-          <w:lang w:val="en-US"/>
-        </w:rPr>
-        <w:t>li#</w:t>
-      </w:r>
-      <w:r>
-        <w:rPr>
-          <w:rFonts w:ascii="Lucida Console" w:hAnsi="Lucida Console" w:cs="Lucida Console"/>
-          <w:sz w:val="20"/>
-          <w:szCs w:val="20"/>
-          <w:lang w:val="en-US"/>
-        </w:rPr>
-        <w:t>three</w:t>
+          <w:strike/>
+          <w:sz w:val="20"/>
+          <w:szCs w:val="20"/>
+          <w:lang w:val="en-US"/>
+        </w:rPr>
+        <w:t>li#three</w:t>
       </w:r>
       <w:proofErr w:type="spellEnd"/>
       <w:r>
         <w:rPr>
           <w:rFonts w:ascii="Lucida Console" w:hAnsi="Lucida Console" w:cs="Lucida Console"/>
-          <w:sz w:val="20"/>
-          <w:szCs w:val="20"/>
-          <w:lang w:val="en-US"/>
-        </w:rPr>
-        <w:t>'</w:t>
-      </w:r>
-      <w:r>
-        <w:rPr>
-          <w:rFonts w:ascii="Lucida Console" w:hAnsi="Lucida Console" w:cs="Lucida Console"/>
-          <w:sz w:val="20"/>
-          <w:szCs w:val="20"/>
-          <w:lang w:val="en-US"/>
-        </w:rPr>
-        <w:t>)</w:t>
-      </w:r>
-      <w:r>
-        <w:t xml:space="preserve"> observe the differences in behaviour</w:t>
-      </w:r>
-      <w:r>
-        <w:t>.</w:t>
+          <w:strike/>
+          <w:sz w:val="20"/>
+          <w:szCs w:val="20"/>
+          <w:lang w:val="en-US"/>
+        </w:rPr>
+        <w:t>')</w:t>
+      </w:r>
+      <w:r>
+        <w:rPr>
+          <w:strike/>
+        </w:rPr>
+        <w:t xml:space="preserve"> observe the differences in behaviour.</w:t>
       </w:r>
     </w:p>
     <w:p>
@@ -16321,13 +16350,20 @@
           <w:ilvl w:val="0"/>
           <w:numId w:val="1"/>
         </w:numPr>
-      </w:pPr>
-      <w:r>
+        <w:rPr>
+          <w:strike/>
+        </w:rPr>
+      </w:pPr>
+      <w:r>
+        <w:rPr>
+          <w:strike/>
+        </w:rPr>
         <w:t xml:space="preserve">Run the function again but use </w:t>
       </w:r>
       <w:r>
         <w:rPr>
           <w:rFonts w:ascii="Lucida Console" w:hAnsi="Lucida Console" w:cs="Lucida Console"/>
+          <w:strike/>
           <w:sz w:val="20"/>
           <w:szCs w:val="20"/>
           <w:lang w:val="en-US"/>
@@ -16335,32 +16371,31 @@
         <w:t>$('ul')</w:t>
       </w:r>
       <w:r>
+        <w:rPr>
+          <w:strike/>
+        </w:rPr>
         <w:t xml:space="preserve"> instead of </w:t>
       </w:r>
       <w:r>
         <w:rPr>
           <w:rFonts w:ascii="Lucida Console" w:hAnsi="Lucida Console" w:cs="Lucida Console"/>
-          <w:sz w:val="20"/>
-          <w:szCs w:val="20"/>
-          <w:lang w:val="en-US"/>
-        </w:rPr>
-        <w:t>$('li')</w:t>
-      </w:r>
-      <w:r>
-        <w:rPr>
-          <w:rFonts w:ascii="Lucida Console" w:hAnsi="Lucida Console" w:cs="Lucida Console"/>
-          <w:sz w:val="20"/>
-          <w:szCs w:val="20"/>
-          <w:lang w:val="en-US"/>
-        </w:rPr>
-        <w:t xml:space="preserve"> </w:t>
-      </w:r>
-      <w:r>
+          <w:strike/>
+          <w:sz w:val="20"/>
+          <w:szCs w:val="20"/>
+          <w:lang w:val="en-US"/>
+        </w:rPr>
+        <w:t xml:space="preserve">$('li') </w:t>
+      </w:r>
+      <w:r>
+        <w:rPr>
+          <w:strike/>
+        </w:rPr>
         <w:t>and use the following replacement string</w:t>
       </w:r>
       <w:r>
         <w:rPr>
           <w:rFonts w:ascii="Lucida Console" w:hAnsi="Lucida Console" w:cs="Lucida Console"/>
+          <w:strike/>
           <w:sz w:val="20"/>
           <w:szCs w:val="20"/>
           <w:lang w:val="en-US"/>
@@ -16371,6 +16406,7 @@
       <w:r>
         <w:rPr>
           <w:rFonts w:ascii="Lucida Console" w:hAnsi="Lucida Console" w:cs="Lucida Console"/>
+          <w:strike/>
           <w:sz w:val="20"/>
           <w:szCs w:val="20"/>
           <w:lang w:val="en-US"/>
@@ -16381,6 +16417,7 @@
       <w:r>
         <w:rPr>
           <w:rFonts w:ascii="Lucida Console" w:hAnsi="Lucida Console" w:cs="Lucida Console"/>
+          <w:strike/>
           <w:sz w:val="20"/>
           <w:szCs w:val="20"/>
           <w:lang w:val="en-US"/>
@@ -16391,6 +16428,7 @@
       <w:r>
         <w:rPr>
           <w:rFonts w:ascii="Lucida Console" w:hAnsi="Lucida Console" w:cs="Lucida Console"/>
+          <w:strike/>
           <w:sz w:val="20"/>
           <w:szCs w:val="20"/>
           <w:lang w:val="en-US"/>
@@ -16401,6 +16439,7 @@
       <w:r>
         <w:rPr>
           <w:rFonts w:ascii="Lucida Console" w:hAnsi="Lucida Console" w:cs="Lucida Console"/>
+          <w:strike/>
           <w:sz w:val="20"/>
           <w:szCs w:val="20"/>
           <w:lang w:val="en-US"/>
@@ -16408,10 +16447,10 @@
         <w:t>&gt; BA Games Design&lt;/li&gt;'</w:t>
       </w:r>
       <w:r>
-        <w:t>observe the difference in behaviour</w:t>
-      </w:r>
-      <w:r>
-        <w:t>.</w:t>
+        <w:rPr>
+          <w:strike/>
+        </w:rPr>
+        <w:t>observe the difference in behaviour.</w:t>
       </w:r>
     </w:p>
     <w:p>
@@ -17022,6 +17061,11 @@
       <w:r>
         <w:t>.</w:t>
       </w:r>
+    </w:p>
+    <w:p>
+      <w:pPr>
+        <w:spacing w:after="0" w:line="240" w:lineRule="auto"/>
+      </w:pPr>
     </w:p>
     <w:p>
       <w:pPr>
@@ -18036,13 +18080,15 @@
           <w:rFonts w:ascii="Lucida Console" w:hAnsi="Lucida Console"/>
           <w:sz w:val="20"/>
           <w:szCs w:val="20"/>
-        </w:rPr>
-      </w:pPr>
-      <w:r>
-        <w:rPr>
-          <w:rFonts w:ascii="Lucida Console" w:hAnsi="Lucida Console"/>
-          <w:sz w:val="20"/>
-          <w:szCs w:val="20"/>
+          <w:highlight w:val="yellow"/>
+        </w:rPr>
+      </w:pPr>
+      <w:r>
+        <w:rPr>
+          <w:rFonts w:ascii="Lucida Console" w:hAnsi="Lucida Console"/>
+          <w:sz w:val="20"/>
+          <w:szCs w:val="20"/>
+          <w:highlight w:val="yellow"/>
         </w:rPr>
         <w:t>$(function() {</w:t>
       </w:r>
@@ -18055,13 +18101,15 @@
           <w:rFonts w:ascii="Lucida Console" w:hAnsi="Lucida Console"/>
           <w:sz w:val="20"/>
           <w:szCs w:val="20"/>
-        </w:rPr>
-      </w:pPr>
-      <w:r>
-        <w:rPr>
-          <w:rFonts w:ascii="Lucida Console" w:hAnsi="Lucida Console"/>
-          <w:sz w:val="20"/>
-          <w:szCs w:val="20"/>
+          <w:highlight w:val="yellow"/>
+        </w:rPr>
+      </w:pPr>
+      <w:r>
+        <w:rPr>
+          <w:rFonts w:ascii="Lucida Console" w:hAnsi="Lucida Console"/>
+          <w:sz w:val="20"/>
+          <w:szCs w:val="20"/>
+          <w:highlight w:val="yellow"/>
         </w:rPr>
         <w:t xml:space="preserve">  var </w:t>
       </w:r>
@@ -18071,6 +18119,7 @@
           <w:rFonts w:ascii="Lucida Console" w:hAnsi="Lucida Console"/>
           <w:sz w:val="20"/>
           <w:szCs w:val="20"/>
+          <w:highlight w:val="yellow"/>
         </w:rPr>
         <w:t>newListItem</w:t>
       </w:r>
@@ -18080,6 +18129,7 @@
           <w:rFonts w:ascii="Lucida Console" w:hAnsi="Lucida Console"/>
           <w:sz w:val="20"/>
           <w:szCs w:val="20"/>
+          <w:highlight w:val="yellow"/>
         </w:rPr>
         <w:t xml:space="preserve"> = 'with BSc Operating Systems Design';</w:t>
       </w:r>
@@ -18092,13 +18142,15 @@
           <w:rFonts w:ascii="Lucida Console" w:hAnsi="Lucida Console"/>
           <w:sz w:val="20"/>
           <w:szCs w:val="20"/>
-        </w:rPr>
-      </w:pPr>
-      <w:r>
-        <w:rPr>
-          <w:rFonts w:ascii="Lucida Console" w:hAnsi="Lucida Console"/>
-          <w:sz w:val="20"/>
-          <w:szCs w:val="20"/>
+          <w:highlight w:val="yellow"/>
+        </w:rPr>
+      </w:pPr>
+      <w:r>
+        <w:rPr>
+          <w:rFonts w:ascii="Lucida Console" w:hAnsi="Lucida Console"/>
+          <w:sz w:val="20"/>
+          <w:szCs w:val="20"/>
+          <w:highlight w:val="yellow"/>
         </w:rPr>
         <w:t xml:space="preserve">  $('</w:t>
       </w:r>
@@ -18108,6 +18160,7 @@
           <w:rFonts w:ascii="Lucida Console" w:hAnsi="Lucida Console"/>
           <w:sz w:val="20"/>
           <w:szCs w:val="20"/>
+          <w:highlight w:val="yellow"/>
         </w:rPr>
         <w:t>li:last</w:t>
       </w:r>
@@ -18117,6 +18170,7 @@
           <w:rFonts w:ascii="Lucida Console" w:hAnsi="Lucida Console"/>
           <w:sz w:val="20"/>
           <w:szCs w:val="20"/>
+          <w:highlight w:val="yellow"/>
         </w:rPr>
         <w:t>').append(</w:t>
       </w:r>
@@ -18126,6 +18180,7 @@
           <w:rFonts w:ascii="Lucida Console" w:hAnsi="Lucida Console"/>
           <w:sz w:val="20"/>
           <w:szCs w:val="20"/>
+          <w:highlight w:val="yellow"/>
         </w:rPr>
         <w:t>newListItem</w:t>
       </w:r>
@@ -18135,6 +18190,7 @@
           <w:rFonts w:ascii="Lucida Console" w:hAnsi="Lucida Console"/>
           <w:sz w:val="20"/>
           <w:szCs w:val="20"/>
+          <w:highlight w:val="yellow"/>
         </w:rPr>
         <w:t xml:space="preserve">); </w:t>
       </w:r>
@@ -18154,9 +18210,12 @@
           <w:rFonts w:ascii="Lucida Console" w:hAnsi="Lucida Console"/>
           <w:sz w:val="20"/>
           <w:szCs w:val="20"/>
+          <w:highlight w:val="yellow"/>
         </w:rPr>
         <w:t>});</w:t>
       </w:r>
+      <w:bookmarkStart w:id="5" w:name="_GoBack"/>
+      <w:bookmarkEnd w:id="5"/>
     </w:p>
     <w:p>
       <w:r>
@@ -18198,6 +18257,7 @@
           <w:sz w:val="20"/>
           <w:szCs w:val="20"/>
         </w:rPr>
+        <w:lastRenderedPageBreak/>
         <w:t xml:space="preserve">  $('</w:t>
       </w:r>
       <w:proofErr w:type="spellStart"/>
@@ -18235,7 +18295,6 @@
           <w:sz w:val="20"/>
           <w:szCs w:val="20"/>
         </w:rPr>
-        <w:lastRenderedPageBreak/>
         <w:t>});</w:t>
       </w:r>
     </w:p>
@@ -19168,6 +19227,7 @@
           <w:sz w:val="20"/>
           <w:szCs w:val="20"/>
         </w:rPr>
+        <w:lastRenderedPageBreak/>
         <w:t>$(function() {</w:t>
       </w:r>
     </w:p>
@@ -19187,7 +19247,6 @@
           <w:sz w:val="20"/>
           <w:szCs w:val="20"/>
         </w:rPr>
-        <w:lastRenderedPageBreak/>
         <w:t xml:space="preserve">  $(</w:t>
       </w:r>
       <w:r>
@@ -20369,6 +20428,7 @@
           <w:sz w:val="20"/>
           <w:szCs w:val="20"/>
         </w:rPr>
+        <w:lastRenderedPageBreak/>
         <w:t xml:space="preserve"> </w:t>
       </w:r>
       <w:r>
@@ -20440,7 +20500,6 @@
           <w:sz w:val="20"/>
           <w:szCs w:val="20"/>
         </w:rPr>
-        <w:lastRenderedPageBreak/>
         <w:t>});</w:t>
       </w:r>
     </w:p>
@@ -31542,7 +31601,7 @@
 </file>
 
 <file path=customXml/itemProps1.xml><?xml version="1.0" encoding="utf-8"?>
-<ds:datastoreItem xmlns:ds="http://schemas.openxmlformats.org/officeDocument/2006/customXml" ds:itemID="{D1F211CA-9D4D-465B-9BB5-F917560BB445}">
+<ds:datastoreItem xmlns:ds="http://schemas.openxmlformats.org/officeDocument/2006/customXml" ds:itemID="{10ED559F-6F19-4ED8-A05B-904535E79821}">
   <ds:schemaRefs>
     <ds:schemaRef ds:uri="http://schemas.openxmlformats.org/officeDocument/2006/bibliography"/>
   </ds:schemaRefs>

</xml_diff>